<commit_message>
feat: add additional info to abbreviated resumes and update documentation
- Added 'additional_info' field to all abbreviated resume content files
- Updated resume generation code to include additional info in all formats (PDF, DOCX, RTF, Markdown)
- Added paragraph: 'For a more detailed, full description of my experience, please visit my LinkedIn and Personal Site.'
- Updated README.md to reflect current system with 6 categories, 2 length variants, and 384 total files
- Updated developer guide to mention evolution from simple need to comprehensive system
- Regenerated all 384 resume files with additional info in short versions
</commit_message>
<xml_diff>
--- a/outputs/comprehensive/short/cartographic_professional/docx/dheeraj_chand_comprehensive_short_cartographic_professional.docx
+++ b/outputs/comprehensive/short/cartographic_professional/docx/dheeraj_chand_comprehensive_short_cartographic_professional.docx
@@ -288,6 +288,11 @@
     <w:p>
       <w:r>
         <w:t>• Built comprehensive survey operations platform from RFP through deployment</w:t>
+      </w:r>
+    </w:p>
+    <w:p>
+      <w:r>
+        <w:t>For a more detailed, full description of my experience, please visit my LinkedIn and Personal Site.</w:t>
       </w:r>
     </w:p>
     <w:sectPr>

</xml_diff>